<commit_message>
Diario 06.10.2017 Progetto 1
Modifica della data.
</commit_message>
<xml_diff>
--- a/Diari/I3_diario_progetto1_2017.06.10.docx
+++ b/Diari/I3_diario_progetto1_2017.06.10.docx
@@ -91,13 +91,12 @@
               <w:spacing w:line="360" w:lineRule="auto"/>
             </w:pPr>
             <w:r>
-              <w:t>2</w:t>
-            </w:r>
-            <w:r>
-              <w:t>9</w:t>
-            </w:r>
-            <w:r>
-              <w:t>.09.2017</w:t>
+              <w:t>06.10</w:t>
+            </w:r>
+            <w:bookmarkStart w:id="0" w:name="_GoBack"/>
+            <w:bookmarkEnd w:id="0"/>
+            <w:r>
+              <w:t>.2017</w:t>
             </w:r>
           </w:p>
         </w:tc>
@@ -546,8 +545,6 @@
                 <w:t>Documentazione installazione server</w:t>
               </w:r>
             </w:hyperlink>
-            <w:bookmarkStart w:id="0" w:name="_GoBack"/>
-            <w:bookmarkEnd w:id="0"/>
             <w:r>
               <w:rPr>
                 <w:b w:val="0"/>
@@ -4571,6 +4568,7 @@
     <w:rsid w:val="004F08C2"/>
     <w:rsid w:val="004F7A60"/>
     <w:rsid w:val="00540959"/>
+    <w:rsid w:val="0056466E"/>
     <w:rsid w:val="005B2EF9"/>
     <w:rsid w:val="005D27BB"/>
     <w:rsid w:val="005F1498"/>
@@ -5407,7 +5405,7 @@
 </file>
 
 <file path=customXml/itemProps1.xml><?xml version="1.0" encoding="utf-8"?>
-<ds:datastoreItem xmlns:ds="http://schemas.openxmlformats.org/officeDocument/2006/customXml" ds:itemID="{6E40D272-181B-4D6E-8788-B14E0375D497}">
+<ds:datastoreItem xmlns:ds="http://schemas.openxmlformats.org/officeDocument/2006/customXml" ds:itemID="{8E965D7E-86BE-4DEB-A5EB-034E86062868}">
   <ds:schemaRefs>
     <ds:schemaRef ds:uri="http://schemas.openxmlformats.org/officeDocument/2006/bibliography"/>
   </ds:schemaRefs>

</xml_diff>